<commit_message>
ajout de la partie description de l'existant
</commit_message>
<xml_diff>
--- a/SOMMAIRE.docx
+++ b/SOMMAIRE.docx
@@ -535,7 +535,21 @@
           <w:sz w:val="36"/>
           <w:szCs w:val="36"/>
         </w:rPr>
-        <w:t xml:space="preserve">De manière générale, dans l’industrie logiciel la mise en production est non seulement une étape </w:t>
+        <w:t>De manière générale, dans l’industrie logiciel</w:t>
+      </w:r>
+      <w:r>
+        <w:rPr>
+          <w:sz w:val="36"/>
+          <w:szCs w:val="36"/>
+        </w:rPr>
+        <w:t>le,</w:t>
+      </w:r>
+      <w:r>
+        <w:rPr>
+          <w:sz w:val="36"/>
+          <w:szCs w:val="36"/>
+        </w:rPr>
+        <w:t xml:space="preserve"> la mise en production est non seulement une étape </w:t>
       </w:r>
       <w:r>
         <w:rPr>
@@ -607,7 +621,21 @@
           <w:sz w:val="36"/>
           <w:szCs w:val="36"/>
         </w:rPr>
-        <w:t xml:space="preserve">Les développeurs cherchent à innover et faire évoluer leur code en mise sur l’application des bonnes </w:t>
+        <w:t>Les développeurs cherchent à innover et</w:t>
+      </w:r>
+      <w:r>
+        <w:rPr>
+          <w:sz w:val="36"/>
+          <w:szCs w:val="36"/>
+        </w:rPr>
+        <w:t xml:space="preserve"> faire évoluer leur code en misant</w:t>
+      </w:r>
+      <w:r>
+        <w:rPr>
+          <w:sz w:val="36"/>
+          <w:szCs w:val="36"/>
+        </w:rPr>
+        <w:t xml:space="preserve"> sur l’application des bonnes </w:t>
       </w:r>
       <w:r>
         <w:rPr>
@@ -660,7 +688,21 @@
           <w:sz w:val="36"/>
           <w:szCs w:val="36"/>
         </w:rPr>
-        <w:t>supplémentaires et la satisfaction du client est remise en cause bien que celle-ci est un enjeu de détails.</w:t>
+        <w:t xml:space="preserve">supplémentaires et la satisfaction du client est remise en cause bien que celle-ci </w:t>
+      </w:r>
+      <w:r>
+        <w:rPr>
+          <w:sz w:val="36"/>
+          <w:szCs w:val="36"/>
+        </w:rPr>
+        <w:t>soit</w:t>
+      </w:r>
+      <w:r>
+        <w:rPr>
+          <w:sz w:val="36"/>
+          <w:szCs w:val="36"/>
+        </w:rPr>
+        <w:t xml:space="preserve"> un enjeu de détails.</w:t>
       </w:r>
       <w:r>
         <w:rPr>
@@ -674,21 +716,70 @@
           <w:sz w:val="36"/>
           <w:szCs w:val="36"/>
         </w:rPr>
-        <w:t xml:space="preserve">Il devient plus que primordiale d’adopter une autre approche qui permette d’unifier les équipes et les faires parler le même langage tout </w:t>
-      </w:r>
-      <w:r>
-        <w:rPr>
-          <w:sz w:val="36"/>
-          <w:szCs w:val="36"/>
-        </w:rPr>
-        <w:t xml:space="preserve">pour satisfaire le </w:t>
-      </w:r>
-      <w:r>
-        <w:rPr>
-          <w:sz w:val="36"/>
-          <w:szCs w:val="36"/>
-        </w:rPr>
-        <w:t xml:space="preserve">client. Ainsi, développeurs et opérationnels et </w:t>
+        <w:t>Il devient plus que primordiale d’adopter une autre approche qui permette d’unifier les équipes et les fair</w:t>
+      </w:r>
+      <w:r>
+        <w:rPr>
+          <w:sz w:val="36"/>
+          <w:szCs w:val="36"/>
+        </w:rPr>
+        <w:t>e parler le même langage autour d’un objectif commun, celui de la satisfaction</w:t>
+      </w:r>
+      <w:r>
+        <w:rPr>
+          <w:sz w:val="36"/>
+          <w:szCs w:val="36"/>
+        </w:rPr>
+        <w:t xml:space="preserve"> </w:t>
+      </w:r>
+      <w:r>
+        <w:rPr>
+          <w:sz w:val="36"/>
+          <w:szCs w:val="36"/>
+        </w:rPr>
+        <w:t>du</w:t>
+      </w:r>
+      <w:r>
+        <w:rPr>
+          <w:sz w:val="36"/>
+          <w:szCs w:val="36"/>
+        </w:rPr>
+        <w:t xml:space="preserve"> </w:t>
+      </w:r>
+      <w:r>
+        <w:rPr>
+          <w:sz w:val="36"/>
+          <w:szCs w:val="36"/>
+        </w:rPr>
+        <w:t>client</w:t>
+      </w:r>
+      <w:r>
+        <w:rPr>
+          <w:sz w:val="36"/>
+          <w:szCs w:val="36"/>
+        </w:rPr>
+        <w:t xml:space="preserve"> avec des livrables de qualités et dans les délais impartis</w:t>
+      </w:r>
+      <w:r>
+        <w:rPr>
+          <w:sz w:val="36"/>
+          <w:szCs w:val="36"/>
+        </w:rPr>
+        <w:t xml:space="preserve">. Ainsi, </w:t>
+      </w:r>
+      <w:r>
+        <w:rPr>
+          <w:sz w:val="36"/>
+          <w:szCs w:val="36"/>
+        </w:rPr>
+        <w:t>développeurs, opérationnels</w:t>
+      </w:r>
+      <w:r>
+        <w:rPr>
+          <w:sz w:val="36"/>
+          <w:szCs w:val="36"/>
+        </w:rPr>
+        <w:t xml:space="preserve"> et </w:t>
       </w:r>
       <w:r>
         <w:rPr>
@@ -702,7 +793,15 @@
           <w:sz w:val="36"/>
           <w:szCs w:val="36"/>
         </w:rPr>
-        <w:t xml:space="preserve"> avec un </w:t>
+        <w:t xml:space="preserve"> </w:t>
+      </w:r>
+      <w:r>
+        <w:rPr>
+          <w:sz w:val="36"/>
+          <w:szCs w:val="36"/>
+        </w:rPr>
+        <w:lastRenderedPageBreak/>
+        <w:t xml:space="preserve">avec un </w:t>
       </w:r>
       <w:r>
         <w:rPr>
@@ -723,7 +822,21 @@
           <w:sz w:val="36"/>
           <w:szCs w:val="36"/>
         </w:rPr>
-        <w:t xml:space="preserve">us et des outils connus de tous c’est qu’on appelle le </w:t>
+        <w:t>us et des outils connus de tous</w:t>
+      </w:r>
+      <w:r>
+        <w:rPr>
+          <w:sz w:val="36"/>
+          <w:szCs w:val="36"/>
+        </w:rPr>
+        <w:t>. C</w:t>
+      </w:r>
+      <w:r>
+        <w:rPr>
+          <w:sz w:val="36"/>
+          <w:szCs w:val="36"/>
+        </w:rPr>
+        <w:t xml:space="preserve">’est qu’on appelle le </w:t>
       </w:r>
       <w:proofErr w:type="spellStart"/>
       <w:r>
@@ -746,15 +859,7 @@
           <w:sz w:val="36"/>
           <w:szCs w:val="36"/>
         </w:rPr>
-        <w:t xml:space="preserve"> Cette </w:t>
-      </w:r>
-      <w:r>
-        <w:rPr>
-          <w:sz w:val="36"/>
-          <w:szCs w:val="36"/>
-        </w:rPr>
-        <w:lastRenderedPageBreak/>
-        <w:t>notion est basée sur la synergie entre les développeurs et les opérationnels qui est l’alignement de l’ensemble des équipes du système d’information sur un objectif commun tout en réduisant les conflits et éviter le retard dans les livraisons. C’est dans ce cadre que ce positionne notre projet de fin d’études.</w:t>
+        <w:t xml:space="preserve"> Cette notion est basée sur la synergie entre les développeurs et les opérationnels qui est l’alignement de l’ensemble des équipes du système d’information sur un objectif commun tout en réduisant les conflits et éviter le retard dans les livraisons. C’est dans ce cadre que ce positionne notre projet de fin d’études.</w:t>
       </w:r>
     </w:p>
     <w:p>
@@ -785,7 +890,28 @@
           <w:sz w:val="36"/>
           <w:szCs w:val="36"/>
         </w:rPr>
-        <w:t xml:space="preserve"> en mettant en place un processus d’intégration continue/livraison contenue avec les meilleurs dans un projet concret. Le projet utilisé </w:t>
+        <w:t xml:space="preserve"> au sein d’une équipe</w:t>
+      </w:r>
+      <w:r>
+        <w:rPr>
+          <w:sz w:val="36"/>
+          <w:szCs w:val="36"/>
+        </w:rPr>
+        <w:t xml:space="preserve"> en mettant en place un processus d’intégration continue/livraison contenue avec les meilleurs</w:t>
+      </w:r>
+      <w:r>
+        <w:rPr>
+          <w:sz w:val="36"/>
+          <w:szCs w:val="36"/>
+        </w:rPr>
+        <w:t xml:space="preserve"> outils en la matière</w:t>
+      </w:r>
+      <w:r>
+        <w:rPr>
+          <w:sz w:val="36"/>
+          <w:szCs w:val="36"/>
+        </w:rPr>
+        <w:t xml:space="preserve"> dans un projet concret. Le projet utilisé </w:t>
       </w:r>
       <w:proofErr w:type="gramStart"/>
       <w:r>
@@ -861,13 +987,55 @@
         </w:rPr>
         <w:t xml:space="preserve"> et la </w:t>
       </w:r>
+      <w:r>
+        <w:rPr>
+          <w:sz w:val="36"/>
+          <w:szCs w:val="36"/>
+        </w:rPr>
+        <w:t>seconde</w:t>
+      </w:r>
+      <w:r>
+        <w:rPr>
+          <w:sz w:val="36"/>
+          <w:szCs w:val="36"/>
+        </w:rPr>
+        <w:t xml:space="preserve"> </w:t>
+      </w:r>
+      <w:r>
+        <w:rPr>
+          <w:sz w:val="36"/>
+          <w:szCs w:val="36"/>
+        </w:rPr>
+        <w:t>est basé</w:t>
+      </w:r>
+      <w:r>
+        <w:rPr>
+          <w:sz w:val="36"/>
+          <w:szCs w:val="36"/>
+        </w:rPr>
+        <w:t>e</w:t>
+      </w:r>
+      <w:r>
+        <w:rPr>
+          <w:sz w:val="36"/>
+          <w:szCs w:val="36"/>
+        </w:rPr>
+        <w:t xml:space="preserve"> sur l’architecture </w:t>
+      </w:r>
       <w:proofErr w:type="spellStart"/>
       <w:r>
         <w:rPr>
           <w:sz w:val="36"/>
           <w:szCs w:val="36"/>
         </w:rPr>
-        <w:t>séconde</w:t>
+        <w:t>microse</w:t>
+      </w:r>
+      <w:r>
+        <w:rPr>
+          <w:sz w:val="36"/>
+          <w:szCs w:val="36"/>
+        </w:rPr>
+        <w:t>rvice</w:t>
       </w:r>
       <w:proofErr w:type="spellEnd"/>
       <w:r>
@@ -875,14 +1043,21 @@
           <w:sz w:val="36"/>
           <w:szCs w:val="36"/>
         </w:rPr>
-        <w:t xml:space="preserve"> </w:t>
-      </w:r>
-      <w:r>
-        <w:rPr>
-          <w:sz w:val="36"/>
-          <w:szCs w:val="36"/>
-        </w:rPr>
-        <w:t xml:space="preserve">est basé sur l’architecture </w:t>
+        <w:t xml:space="preserve"> réalisé avec</w:t>
+      </w:r>
+      <w:r>
+        <w:rPr>
+          <w:sz w:val="36"/>
+          <w:szCs w:val="36"/>
+        </w:rPr>
+        <w:t xml:space="preserve"> java</w:t>
+      </w:r>
+      <w:r>
+        <w:rPr>
+          <w:sz w:val="36"/>
+          <w:szCs w:val="36"/>
+        </w:rPr>
+        <w:t xml:space="preserve"> et </w:t>
       </w:r>
       <w:proofErr w:type="spellStart"/>
       <w:r>
@@ -890,7 +1065,7 @@
           <w:sz w:val="36"/>
           <w:szCs w:val="36"/>
         </w:rPr>
-        <w:t>microservice</w:t>
+        <w:t>springboot</w:t>
       </w:r>
       <w:proofErr w:type="spellEnd"/>
       <w:r>
@@ -898,23 +1073,7 @@
           <w:sz w:val="36"/>
           <w:szCs w:val="36"/>
         </w:rPr>
-        <w:t xml:space="preserve"> réalisé avec </w:t>
-      </w:r>
-      <w:proofErr w:type="spellStart"/>
-      <w:r>
-        <w:rPr>
-          <w:sz w:val="36"/>
-          <w:szCs w:val="36"/>
-        </w:rPr>
-        <w:t>springboot</w:t>
-      </w:r>
-      <w:proofErr w:type="spellEnd"/>
-      <w:r>
-        <w:rPr>
-          <w:sz w:val="36"/>
-          <w:szCs w:val="36"/>
-        </w:rPr>
-        <w:t xml:space="preserve"> et java</w:t>
+        <w:t>.</w:t>
       </w:r>
     </w:p>
     <w:p>
@@ -1002,7 +1161,35 @@
           <w:sz w:val="36"/>
           <w:szCs w:val="36"/>
         </w:rPr>
-        <w:t>Notre objectif est de d’</w:t>
+        <w:t xml:space="preserve">Notre objectif est de </w:t>
+      </w:r>
+      <w:r>
+        <w:rPr>
+          <w:sz w:val="36"/>
+          <w:szCs w:val="36"/>
+        </w:rPr>
+        <w:t>décrire</w:t>
+      </w:r>
+      <w:r>
+        <w:rPr>
+          <w:sz w:val="36"/>
+          <w:szCs w:val="36"/>
+        </w:rPr>
+        <w:t xml:space="preserve"> </w:t>
+      </w:r>
+      <w:r>
+        <w:rPr>
+          <w:sz w:val="36"/>
+          <w:szCs w:val="36"/>
+        </w:rPr>
+        <w:t>le mode de fonctionnement c’est-à-dire les différentes interactions des différentes équipes concernées avant l’adoption de la culture</w:t>
+      </w:r>
+      <w:r>
+        <w:rPr>
+          <w:sz w:val="36"/>
+          <w:szCs w:val="36"/>
+        </w:rPr>
+        <w:t xml:space="preserve"> </w:t>
       </w:r>
       <w:proofErr w:type="spellStart"/>
       <w:r>
@@ -1010,7 +1197,7 @@
           <w:sz w:val="36"/>
           <w:szCs w:val="36"/>
         </w:rPr>
-        <w:t>ecrire</w:t>
+        <w:t>DevOps</w:t>
       </w:r>
       <w:proofErr w:type="spellEnd"/>
       <w:r>
@@ -1018,23 +1205,28 @@
           <w:sz w:val="36"/>
           <w:szCs w:val="36"/>
         </w:rPr>
-        <w:t xml:space="preserve"> la solution utilisée avant celle du </w:t>
-      </w:r>
-      <w:proofErr w:type="spellStart"/>
-      <w:r>
-        <w:rPr>
-          <w:sz w:val="36"/>
-          <w:szCs w:val="36"/>
-        </w:rPr>
-        <w:t>DevOps</w:t>
-      </w:r>
-      <w:proofErr w:type="spellEnd"/>
-      <w:r>
-        <w:rPr>
-          <w:sz w:val="36"/>
-          <w:szCs w:val="36"/>
-        </w:rPr>
-        <w:t>, montrer les limites.</w:t>
+        <w:t xml:space="preserve"> d’une part</w:t>
+      </w:r>
+      <w:r>
+        <w:rPr>
+          <w:sz w:val="36"/>
+          <w:szCs w:val="36"/>
+        </w:rPr>
+        <w:t xml:space="preserve">, </w:t>
+      </w:r>
+      <w:r>
+        <w:rPr>
+          <w:sz w:val="36"/>
+          <w:szCs w:val="36"/>
+        </w:rPr>
+        <w:t xml:space="preserve">et, d’autre part, </w:t>
+      </w:r>
+      <w:r>
+        <w:rPr>
+          <w:sz w:val="36"/>
+          <w:szCs w:val="36"/>
+        </w:rPr>
+        <w:t>montrer les limites.</w:t>
       </w:r>
     </w:p>
     <w:p>
@@ -1077,7 +1269,15 @@
           <w:sz w:val="36"/>
           <w:szCs w:val="36"/>
         </w:rPr>
-        <w:t xml:space="preserve">L’application est développée dans un environnement AGILE SCRUM. Au sein de l’équipe de développement, il y’a deux sous équipes : une dédiée au front et l’autre au </w:t>
+        <w:lastRenderedPageBreak/>
+        <w:t>L’application est développée dans un environnement AGILE SCRUM. Au sein de l’équipe de développement</w:t>
+      </w:r>
+      <w:r>
+        <w:rPr>
+          <w:sz w:val="36"/>
+          <w:szCs w:val="36"/>
+        </w:rPr>
+        <w:t xml:space="preserve"> dirigée par un </w:t>
       </w:r>
       <w:proofErr w:type="spellStart"/>
       <w:r>
@@ -1085,7 +1285,7 @@
           <w:sz w:val="36"/>
           <w:szCs w:val="36"/>
         </w:rPr>
-        <w:t>back</w:t>
+        <w:t>scrum</w:t>
       </w:r>
       <w:proofErr w:type="spellEnd"/>
       <w:r>
@@ -1093,7 +1293,97 @@
           <w:sz w:val="36"/>
           <w:szCs w:val="36"/>
         </w:rPr>
-        <w:t xml:space="preserve">. Le code se trouve sur </w:t>
+        <w:t xml:space="preserve"> master</w:t>
+      </w:r>
+      <w:r>
+        <w:rPr>
+          <w:sz w:val="36"/>
+          <w:szCs w:val="36"/>
+        </w:rPr>
+        <w:t>, il y’a deux sous équipes :</w:t>
+      </w:r>
+      <w:r>
+        <w:rPr>
+          <w:sz w:val="36"/>
+          <w:szCs w:val="36"/>
+        </w:rPr>
+        <w:t xml:space="preserve"> une dédiée au </w:t>
+      </w:r>
+      <w:proofErr w:type="spellStart"/>
+      <w:r>
+        <w:rPr>
+          <w:sz w:val="36"/>
+          <w:szCs w:val="36"/>
+        </w:rPr>
+        <w:t>front-office</w:t>
+      </w:r>
+      <w:proofErr w:type="spellEnd"/>
+      <w:r>
+        <w:rPr>
+          <w:sz w:val="36"/>
+          <w:szCs w:val="36"/>
+        </w:rPr>
+        <w:t xml:space="preserve"> </w:t>
+      </w:r>
+      <w:r>
+        <w:rPr>
+          <w:sz w:val="36"/>
+          <w:szCs w:val="36"/>
+        </w:rPr>
+        <w:t>et l’autre au back</w:t>
+      </w:r>
+      <w:r>
+        <w:rPr>
+          <w:sz w:val="36"/>
+          <w:szCs w:val="36"/>
+        </w:rPr>
+        <w:t>-office</w:t>
+      </w:r>
+      <w:r>
+        <w:rPr>
+          <w:sz w:val="36"/>
+          <w:szCs w:val="36"/>
+        </w:rPr>
+        <w:t xml:space="preserve">. </w:t>
+      </w:r>
+      <w:r>
+        <w:rPr>
+          <w:sz w:val="36"/>
+          <w:szCs w:val="36"/>
+        </w:rPr>
+        <w:t xml:space="preserve">La </w:t>
+      </w:r>
+      <w:proofErr w:type="spellStart"/>
+      <w:r>
+        <w:rPr>
+          <w:sz w:val="36"/>
+          <w:szCs w:val="36"/>
+        </w:rPr>
+        <w:t>prémière</w:t>
+      </w:r>
+      <w:proofErr w:type="spellEnd"/>
+      <w:r>
+        <w:rPr>
+          <w:sz w:val="36"/>
+          <w:szCs w:val="36"/>
+        </w:rPr>
+        <w:t xml:space="preserve"> s’occupe de </w:t>
+      </w:r>
+      <w:proofErr w:type="spellStart"/>
+      <w:r>
+        <w:rPr>
+          <w:sz w:val="36"/>
+          <w:szCs w:val="36"/>
+        </w:rPr>
+        <w:t>tous</w:t>
+      </w:r>
+      <w:proofErr w:type="spellEnd"/>
+      <w:r>
+        <w:rPr>
+          <w:sz w:val="36"/>
+          <w:szCs w:val="36"/>
+        </w:rPr>
+        <w:t xml:space="preserve"> ce qui concerne l’expérience </w:t>
       </w:r>
       <w:proofErr w:type="gramStart"/>
       <w:r>
@@ -1101,7 +1391,7 @@
           <w:sz w:val="36"/>
           <w:szCs w:val="36"/>
         </w:rPr>
-        <w:t>un outils</w:t>
+        <w:t>utilisateur(</w:t>
       </w:r>
       <w:proofErr w:type="gramEnd"/>
       <w:r>
@@ -1109,6 +1399,73 @@
           <w:sz w:val="36"/>
           <w:szCs w:val="36"/>
         </w:rPr>
+        <w:t xml:space="preserve">interfaces d’utilisation, ergonomie, design…). Il s’ajoute une couche au-dessus de la logique qui est sensée faire les traitements et qui est abstrait pour l’utilisateur. Quant à la seconde, c’est elle qui met en place toute la logique métier définie par les différentes règles de gestions. </w:t>
+      </w:r>
+    </w:p>
+    <w:p>
+      <w:pPr>
+        <w:rPr>
+          <w:sz w:val="36"/>
+          <w:szCs w:val="36"/>
+        </w:rPr>
+      </w:pPr>
+      <w:r>
+        <w:rPr>
+          <w:sz w:val="36"/>
+          <w:szCs w:val="36"/>
+        </w:rPr>
+        <w:t xml:space="preserve">Ces deux équipes travaillent en parfaite harmonie car il faut que les fonctionnalités soient techniquement mises en place par </w:t>
+      </w:r>
+      <w:proofErr w:type="gramStart"/>
+      <w:r>
+        <w:rPr>
+          <w:sz w:val="36"/>
+          <w:szCs w:val="36"/>
+        </w:rPr>
+        <w:t>une avant</w:t>
+      </w:r>
+      <w:proofErr w:type="gramEnd"/>
+      <w:r>
+        <w:rPr>
+          <w:sz w:val="36"/>
+          <w:szCs w:val="36"/>
+        </w:rPr>
+        <w:t xml:space="preserve"> que l’autre ne vienne y ajouter une couche pour masquer cette complexité technique via des interfaces astreignantes et cohérentes. Pour se faire, le code sourc</w:t>
+      </w:r>
+      <w:r>
+        <w:rPr>
+          <w:sz w:val="36"/>
+          <w:szCs w:val="36"/>
+        </w:rPr>
+        <w:t>e doit être accessible par tous.</w:t>
+      </w:r>
+    </w:p>
+    <w:p>
+      <w:pPr>
+        <w:rPr>
+          <w:sz w:val="36"/>
+          <w:szCs w:val="36"/>
+        </w:rPr>
+      </w:pPr>
+      <w:r>
+        <w:rPr>
+          <w:sz w:val="36"/>
+          <w:szCs w:val="36"/>
+        </w:rPr>
+        <w:t xml:space="preserve">Le code se trouve sur </w:t>
+      </w:r>
+      <w:r>
+        <w:rPr>
+          <w:sz w:val="36"/>
+          <w:szCs w:val="36"/>
+        </w:rPr>
+        <w:t>un outil</w:t>
+      </w:r>
+      <w:r>
+        <w:rPr>
+          <w:sz w:val="36"/>
+          <w:szCs w:val="36"/>
+        </w:rPr>
         <w:t xml:space="preserve"> de </w:t>
       </w:r>
       <w:proofErr w:type="spellStart"/>
@@ -1148,25 +1505,15 @@
           <w:sz w:val="36"/>
           <w:szCs w:val="36"/>
         </w:rPr>
-        <w:t xml:space="preserve"> Il y’a </w:t>
-      </w:r>
-      <w:r>
-        <w:rPr>
-          <w:sz w:val="36"/>
-          <w:szCs w:val="36"/>
-        </w:rPr>
-        <w:lastRenderedPageBreak/>
-        <w:t xml:space="preserve">deux </w:t>
-      </w:r>
-      <w:proofErr w:type="spellStart"/>
-      <w:r>
-        <w:rPr>
-          <w:sz w:val="36"/>
-          <w:szCs w:val="36"/>
-        </w:rPr>
-        <w:t>differents</w:t>
-      </w:r>
-      <w:proofErr w:type="spellEnd"/>
+        <w:t xml:space="preserve"> Il y’a deux </w:t>
+      </w:r>
+      <w:r>
+        <w:rPr>
+          <w:sz w:val="36"/>
+          <w:szCs w:val="36"/>
+        </w:rPr>
+        <w:t>différents</w:t>
+      </w:r>
       <w:r>
         <w:rPr>
           <w:sz w:val="36"/>
@@ -1174,30 +1521,33 @@
         </w:rPr>
         <w:t xml:space="preserve"> </w:t>
       </w:r>
-      <w:proofErr w:type="spellStart"/>
-      <w:proofErr w:type="gramStart"/>
-      <w:r>
-        <w:rPr>
-          <w:sz w:val="36"/>
-          <w:szCs w:val="36"/>
-        </w:rPr>
-        <w:t>dépots</w:t>
-      </w:r>
-      <w:proofErr w:type="spellEnd"/>
-      <w:r>
-        <w:rPr>
-          <w:sz w:val="36"/>
-          <w:szCs w:val="36"/>
-        </w:rPr>
-        <w:t>(</w:t>
-      </w:r>
-      <w:proofErr w:type="gramEnd"/>
-      <w:r>
-        <w:rPr>
-          <w:sz w:val="36"/>
-          <w:szCs w:val="36"/>
-        </w:rPr>
-        <w:t>back et front)</w:t>
+      <w:r>
+        <w:rPr>
+          <w:sz w:val="36"/>
+          <w:szCs w:val="36"/>
+        </w:rPr>
+        <w:t xml:space="preserve">dépôts </w:t>
+      </w:r>
+      <w:r>
+        <w:rPr>
+          <w:sz w:val="36"/>
+          <w:szCs w:val="36"/>
+        </w:rPr>
+        <w:t>(back et front)</w:t>
+      </w:r>
+      <w:r>
+        <w:rPr>
+          <w:sz w:val="36"/>
+          <w:szCs w:val="36"/>
+        </w:rPr>
+        <w:t xml:space="preserve"> e</w:t>
+      </w:r>
+      <w:r>
+        <w:rPr>
+          <w:sz w:val="36"/>
+          <w:szCs w:val="36"/>
+        </w:rPr>
+        <w:t>t</w:t>
       </w:r>
       <w:r>
         <w:rPr>
@@ -1205,20 +1555,6 @@
           <w:szCs w:val="36"/>
         </w:rPr>
         <w:t xml:space="preserve"> </w:t>
-      </w:r>
-      <w:r>
-        <w:rPr>
-          <w:sz w:val="36"/>
-          <w:szCs w:val="36"/>
-        </w:rPr>
-        <w:t>t</w:t>
-      </w:r>
-      <w:r>
-        <w:rPr>
-          <w:sz w:val="36"/>
-          <w:szCs w:val="36"/>
-        </w:rPr>
-        <w:t xml:space="preserve">e </w:t>
       </w:r>
       <w:r>
         <w:rPr>
@@ -1271,13 +1607,26 @@
         </w:rPr>
       </w:pPr>
       <w:proofErr w:type="spellStart"/>
-      <w:proofErr w:type="gramStart"/>
-      <w:r>
-        <w:rPr>
-          <w:sz w:val="36"/>
-          <w:szCs w:val="36"/>
-        </w:rPr>
-        <w:t>Devlop</w:t>
+      <w:r>
+        <w:rPr>
+          <w:sz w:val="36"/>
+          <w:szCs w:val="36"/>
+        </w:rPr>
+        <w:t>Dev</w:t>
+      </w:r>
+      <w:r>
+        <w:rPr>
+          <w:sz w:val="36"/>
+          <w:szCs w:val="36"/>
+        </w:rPr>
+        <w:t>e</w:t>
+      </w:r>
+      <w:r>
+        <w:rPr>
+          <w:sz w:val="36"/>
+          <w:szCs w:val="36"/>
+        </w:rPr>
+        <w:t>lop</w:t>
       </w:r>
       <w:proofErr w:type="spellEnd"/>
       <w:r>
@@ -1285,25 +1634,22 @@
           <w:sz w:val="36"/>
           <w:szCs w:val="36"/>
         </w:rPr>
-        <w:t>(</w:t>
-      </w:r>
-      <w:proofErr w:type="gramEnd"/>
-      <w:r>
-        <w:rPr>
-          <w:sz w:val="36"/>
-          <w:szCs w:val="36"/>
-        </w:rPr>
-        <w:t xml:space="preserve">branche </w:t>
-      </w:r>
-      <w:proofErr w:type="spellStart"/>
-      <w:r>
-        <w:rPr>
-          <w:sz w:val="36"/>
-          <w:szCs w:val="36"/>
-        </w:rPr>
-        <w:t>dediée</w:t>
-      </w:r>
-      <w:proofErr w:type="spellEnd"/>
+        <w:t xml:space="preserve"> </w:t>
+      </w:r>
+      <w:r>
+        <w:rPr>
+          <w:sz w:val="36"/>
+          <w:szCs w:val="36"/>
+        </w:rPr>
+        <w:t xml:space="preserve">(branche </w:t>
+      </w:r>
+      <w:r>
+        <w:rPr>
+          <w:sz w:val="36"/>
+          <w:szCs w:val="36"/>
+        </w:rPr>
+        <w:t>dédiée</w:t>
+      </w:r>
       <w:r>
         <w:rPr>
           <w:sz w:val="36"/>
@@ -1311,15 +1657,13 @@
         </w:rPr>
         <w:t xml:space="preserve"> à la fusion des </w:t>
       </w:r>
-      <w:proofErr w:type="spellStart"/>
-      <w:r>
-        <w:rPr>
-          <w:sz w:val="36"/>
-          <w:szCs w:val="36"/>
-        </w:rPr>
-        <w:t>dévéloppements</w:t>
-      </w:r>
-      <w:proofErr w:type="spellEnd"/>
+      <w:r>
+        <w:rPr>
+          <w:sz w:val="36"/>
+          <w:szCs w:val="36"/>
+        </w:rPr>
+        <w:t>développements</w:t>
+      </w:r>
       <w:r>
         <w:rPr>
           <w:sz w:val="36"/>
@@ -1340,15 +1684,13 @@
           <w:szCs w:val="36"/>
         </w:rPr>
       </w:pPr>
-      <w:proofErr w:type="gramStart"/>
-      <w:r>
-        <w:rPr>
-          <w:sz w:val="36"/>
-          <w:szCs w:val="36"/>
-        </w:rPr>
-        <w:t>Stage( pour</w:t>
-      </w:r>
-      <w:proofErr w:type="gramEnd"/>
+      <w:r>
+        <w:rPr>
+          <w:sz w:val="36"/>
+          <w:szCs w:val="36"/>
+        </w:rPr>
+        <w:t>Stage (pour</w:t>
+      </w:r>
       <w:r>
         <w:rPr>
           <w:sz w:val="36"/>
@@ -1369,21 +1711,26 @@
           <w:szCs w:val="36"/>
         </w:rPr>
       </w:pPr>
-      <w:proofErr w:type="gramStart"/>
-      <w:r>
-        <w:rPr>
-          <w:sz w:val="36"/>
-          <w:szCs w:val="36"/>
-        </w:rPr>
-        <w:t>Master(</w:t>
-      </w:r>
-      <w:proofErr w:type="gramEnd"/>
-      <w:r>
-        <w:rPr>
-          <w:sz w:val="36"/>
-          <w:szCs w:val="36"/>
-        </w:rPr>
-        <w:t>dédiée au code final et stable pour la production)</w:t>
+      <w:r>
+        <w:rPr>
+          <w:sz w:val="36"/>
+          <w:szCs w:val="36"/>
+        </w:rPr>
+        <w:t>Master</w:t>
+      </w:r>
+      <w:r>
+        <w:rPr>
+          <w:sz w:val="36"/>
+          <w:szCs w:val="36"/>
+        </w:rPr>
+        <w:t xml:space="preserve"> </w:t>
+      </w:r>
+      <w:r>
+        <w:rPr>
+          <w:sz w:val="36"/>
+          <w:szCs w:val="36"/>
+        </w:rPr>
+        <w:t>(dédiée au code final et stable pour la production)</w:t>
       </w:r>
     </w:p>
     <w:p>
@@ -1398,21 +1745,40 @@
           <w:szCs w:val="36"/>
         </w:rPr>
       </w:pPr>
-      <w:proofErr w:type="gramStart"/>
-      <w:r>
-        <w:rPr>
-          <w:sz w:val="36"/>
-          <w:szCs w:val="36"/>
-        </w:rPr>
-        <w:t>Release(</w:t>
-      </w:r>
-      <w:proofErr w:type="gramEnd"/>
-      <w:r>
-        <w:rPr>
-          <w:sz w:val="36"/>
-          <w:szCs w:val="36"/>
-        </w:rPr>
-        <w:t>copie de la master avant chaque nouvelle mise en production)</w:t>
+      <w:r>
+        <w:rPr>
+          <w:sz w:val="36"/>
+          <w:szCs w:val="36"/>
+        </w:rPr>
+        <w:t>Release</w:t>
+      </w:r>
+      <w:r>
+        <w:rPr>
+          <w:sz w:val="36"/>
+          <w:szCs w:val="36"/>
+        </w:rPr>
+        <w:t xml:space="preserve"> </w:t>
+      </w:r>
+      <w:r>
+        <w:rPr>
+          <w:sz w:val="36"/>
+          <w:szCs w:val="36"/>
+        </w:rPr>
+        <w:t xml:space="preserve">(copie de la </w:t>
+      </w:r>
+      <w:r>
+        <w:rPr>
+          <w:sz w:val="36"/>
+          <w:szCs w:val="36"/>
+        </w:rPr>
+        <w:t xml:space="preserve">branche </w:t>
+      </w:r>
+      <w:r>
+        <w:rPr>
+          <w:sz w:val="36"/>
+          <w:szCs w:val="36"/>
+        </w:rPr>
+        <w:t>master avant chaque nouvelle mise en production)</w:t>
       </w:r>
     </w:p>
     <w:p>
@@ -1429,13 +1795,55 @@
         </w:rPr>
         <w:t xml:space="preserve">Chaque </w:t>
       </w:r>
+      <w:r>
+        <w:rPr>
+          <w:sz w:val="36"/>
+          <w:szCs w:val="36"/>
+        </w:rPr>
+        <w:t>développeur</w:t>
+      </w:r>
+      <w:r>
+        <w:rPr>
+          <w:sz w:val="36"/>
+          <w:szCs w:val="36"/>
+        </w:rPr>
+        <w:t xml:space="preserve"> crée sa </w:t>
+      </w:r>
+      <w:r>
+        <w:rPr>
+          <w:sz w:val="36"/>
+          <w:szCs w:val="36"/>
+        </w:rPr>
+        <w:t>branche</w:t>
+      </w:r>
+      <w:r>
+        <w:rPr>
+          <w:sz w:val="36"/>
+          <w:szCs w:val="36"/>
+        </w:rPr>
+        <w:t xml:space="preserve"> à partir de la branche </w:t>
+      </w:r>
       <w:proofErr w:type="spellStart"/>
       <w:r>
         <w:rPr>
           <w:sz w:val="36"/>
           <w:szCs w:val="36"/>
         </w:rPr>
-        <w:t>dévéloppeur</w:t>
+        <w:t>dev</w:t>
+      </w:r>
+      <w:r>
+        <w:rPr>
+          <w:sz w:val="36"/>
+          <w:szCs w:val="36"/>
+        </w:rPr>
+        <w:t>e</w:t>
+      </w:r>
+      <w:r>
+        <w:rPr>
+          <w:sz w:val="36"/>
+          <w:szCs w:val="36"/>
+        </w:rPr>
+        <w:t>lop</w:t>
       </w:r>
       <w:proofErr w:type="spellEnd"/>
       <w:r>
@@ -1443,7 +1851,15 @@
           <w:sz w:val="36"/>
           <w:szCs w:val="36"/>
         </w:rPr>
-        <w:t xml:space="preserve"> crée sa </w:t>
+        <w:t xml:space="preserve">. Et dès qu’il finit ses travaux, il pousse son code sur </w:t>
+      </w:r>
+      <w:r>
+        <w:rPr>
+          <w:sz w:val="36"/>
+          <w:szCs w:val="36"/>
+        </w:rPr>
+        <w:lastRenderedPageBreak/>
+        <w:t xml:space="preserve">cette branche dont le </w:t>
       </w:r>
       <w:proofErr w:type="spellStart"/>
       <w:r>
@@ -1451,7 +1867,7 @@
           <w:sz w:val="36"/>
           <w:szCs w:val="36"/>
         </w:rPr>
-        <w:t>barnche</w:t>
+        <w:t>merge</w:t>
       </w:r>
       <w:proofErr w:type="spellEnd"/>
       <w:r>
@@ -1459,7 +1875,7 @@
           <w:sz w:val="36"/>
           <w:szCs w:val="36"/>
         </w:rPr>
-        <w:t xml:space="preserve"> à partir de la branche </w:t>
+        <w:t xml:space="preserve"> passe par un pull </w:t>
       </w:r>
       <w:proofErr w:type="spellStart"/>
       <w:r>
@@ -1467,7 +1883,7 @@
           <w:sz w:val="36"/>
           <w:szCs w:val="36"/>
         </w:rPr>
-        <w:t>devlop</w:t>
+        <w:t>request</w:t>
       </w:r>
       <w:proofErr w:type="spellEnd"/>
       <w:r>
@@ -1475,7 +1891,28 @@
           <w:sz w:val="36"/>
           <w:szCs w:val="36"/>
         </w:rPr>
-        <w:t xml:space="preserve">. Et dès qu’il finit ses travaux, il pousse son code sur cette branche dont le </w:t>
+        <w:t xml:space="preserve"> qui est une étape de validation de son travail. Une fois que son travail est conforme</w:t>
+      </w:r>
+      <w:r>
+        <w:rPr>
+          <w:sz w:val="36"/>
+          <w:szCs w:val="36"/>
+        </w:rPr>
+        <w:t xml:space="preserve"> aux règles </w:t>
+      </w:r>
+      <w:r>
+        <w:rPr>
+          <w:sz w:val="36"/>
+          <w:szCs w:val="36"/>
+        </w:rPr>
+        <w:t>définis</w:t>
+      </w:r>
+      <w:r>
+        <w:rPr>
+          <w:sz w:val="36"/>
+          <w:szCs w:val="36"/>
+        </w:rPr>
+        <w:t xml:space="preserve"> dans l’outils de contrôle de la qualité du code(</w:t>
       </w:r>
       <w:proofErr w:type="spellStart"/>
       <w:r>
@@ -1483,6 +1920,52 @@
           <w:sz w:val="36"/>
           <w:szCs w:val="36"/>
         </w:rPr>
+        <w:t>SonarQube</w:t>
+      </w:r>
+      <w:proofErr w:type="spellEnd"/>
+      <w:r>
+        <w:rPr>
+          <w:sz w:val="36"/>
+          <w:szCs w:val="36"/>
+        </w:rPr>
+        <w:t xml:space="preserve">), alors son code est </w:t>
+      </w:r>
+      <w:r>
+        <w:rPr>
+          <w:sz w:val="36"/>
+          <w:szCs w:val="36"/>
+        </w:rPr>
+        <w:t>fusionné (</w:t>
+      </w:r>
+      <w:proofErr w:type="spellStart"/>
+      <w:r>
+        <w:rPr>
+          <w:sz w:val="36"/>
+          <w:szCs w:val="36"/>
+        </w:rPr>
+        <w:t>mergé</w:t>
+      </w:r>
+      <w:proofErr w:type="spellEnd"/>
+      <w:r>
+        <w:rPr>
+          <w:sz w:val="36"/>
+          <w:szCs w:val="36"/>
+        </w:rPr>
+        <w:t>)</w:t>
+      </w:r>
+      <w:r>
+        <w:rPr>
+          <w:sz w:val="36"/>
+          <w:szCs w:val="36"/>
+        </w:rPr>
+        <w:t xml:space="preserve"> dans celui de la branche sans conflit au cas contraire, il est notifié du rejet de sa demande de </w:t>
+      </w:r>
+      <w:proofErr w:type="spellStart"/>
+      <w:r>
+        <w:rPr>
+          <w:sz w:val="36"/>
+          <w:szCs w:val="36"/>
+        </w:rPr>
         <w:t>merge</w:t>
       </w:r>
       <w:proofErr w:type="spellEnd"/>
@@ -1491,7 +1974,14 @@
           <w:sz w:val="36"/>
           <w:szCs w:val="36"/>
         </w:rPr>
-        <w:t xml:space="preserve"> passe par un pull </w:t>
+        <w:t xml:space="preserve"> avec des détails pour l’aider à corriger les parties qui ne sont pas alignées avec la politique de qualité.</w:t>
+      </w:r>
+      <w:r>
+        <w:rPr>
+          <w:sz w:val="36"/>
+          <w:szCs w:val="36"/>
+        </w:rPr>
+        <w:t xml:space="preserve"> Une fois les objectifs du sprint </w:t>
       </w:r>
       <w:proofErr w:type="spellStart"/>
       <w:r>
@@ -1499,7 +1989,7 @@
           <w:sz w:val="36"/>
           <w:szCs w:val="36"/>
         </w:rPr>
-        <w:t>request</w:t>
+        <w:t>atteind</w:t>
       </w:r>
       <w:proofErr w:type="spellEnd"/>
       <w:r>
@@ -1507,14 +1997,7 @@
           <w:sz w:val="36"/>
           <w:szCs w:val="36"/>
         </w:rPr>
-        <w:t xml:space="preserve"> qui est une étape de validation de son travail. Une fois que son travail est conforme</w:t>
-      </w:r>
-      <w:r>
-        <w:rPr>
-          <w:sz w:val="36"/>
-          <w:szCs w:val="36"/>
-        </w:rPr>
-        <w:t xml:space="preserve"> aux règles </w:t>
+        <w:t xml:space="preserve">, les </w:t>
       </w:r>
       <w:proofErr w:type="spellStart"/>
       <w:r>
@@ -1522,7 +2005,7 @@
           <w:sz w:val="36"/>
           <w:szCs w:val="36"/>
         </w:rPr>
-        <w:t>definis</w:t>
+        <w:t>dev</w:t>
       </w:r>
       <w:proofErr w:type="spellEnd"/>
       <w:r>
@@ -1530,7 +2013,7 @@
           <w:sz w:val="36"/>
           <w:szCs w:val="36"/>
         </w:rPr>
-        <w:t xml:space="preserve"> dans l’outils de contrôle de la qualité du code(</w:t>
+        <w:t xml:space="preserve"> </w:t>
       </w:r>
       <w:proofErr w:type="spellStart"/>
       <w:r>
@@ -1538,7 +2021,7 @@
           <w:sz w:val="36"/>
           <w:szCs w:val="36"/>
         </w:rPr>
-        <w:t>SonarQube</w:t>
+        <w:t>preparent</w:t>
       </w:r>
       <w:proofErr w:type="spellEnd"/>
       <w:r>
@@ -1546,7 +2029,52 @@
           <w:sz w:val="36"/>
           <w:szCs w:val="36"/>
         </w:rPr>
-        <w:t xml:space="preserve">), alors son code est </w:t>
+        <w:t xml:space="preserve"> alors une livraison à l’équipe de teste. Cette livraison doit forcément se faire sur un autre environnement qu’on appelle l’environnement de teste ou de qualification afin de permettre aux développeurs de continuer sur les autres sprints. Celui-ci est mis en place par l’équipe des opérationnels ou appelé aussi équipe système.</w:t>
+      </w:r>
+    </w:p>
+    <w:p>
+      <w:pPr>
+        <w:rPr>
+          <w:sz w:val="36"/>
+          <w:szCs w:val="36"/>
+        </w:rPr>
+      </w:pPr>
+      <w:r>
+        <w:rPr>
+          <w:sz w:val="36"/>
+          <w:szCs w:val="36"/>
+        </w:rPr>
+        <w:t>Du côté des opérationnels, c’est eux qui ont en charge toute l’infrastructu</w:t>
+      </w:r>
+      <w:r>
+        <w:rPr>
+          <w:sz w:val="36"/>
+          <w:szCs w:val="36"/>
+        </w:rPr>
+        <w:t>re. Ils maintiennent et veillent sur la stabilité des environnements existants, en fournissent de nouveaux en fonction des besoins…</w:t>
+      </w:r>
+    </w:p>
+    <w:p>
+      <w:pPr>
+        <w:rPr>
+          <w:sz w:val="36"/>
+          <w:szCs w:val="36"/>
+        </w:rPr>
+      </w:pPr>
+      <w:r>
+        <w:rPr>
+          <w:sz w:val="36"/>
+          <w:szCs w:val="36"/>
+        </w:rPr>
+        <w:t xml:space="preserve">Un environnement est générale une machine physique ou virtuelle sur laquelle est montée toutes les ressources nécessaires pour produire des cas d’utilisation conforment aux règles métier. Généralement, il y’a peu ou quasiment pas de différence avec l’environnement de production. Toutefois, cet environnement n’est pas accessible au client final. Il est y’a un autre environnement qu’on n’appelle pre-prod. C’est ce dernier qui est généralement ouvert aux équipes de teste du client final afin aussi de valider le travailler fournir par </w:t>
+      </w:r>
+      <w:r>
+        <w:rPr>
+          <w:sz w:val="36"/>
+          <w:szCs w:val="36"/>
+        </w:rPr>
+        <w:lastRenderedPageBreak/>
+        <w:t>toute l’équipe (</w:t>
       </w:r>
       <w:proofErr w:type="spellStart"/>
       <w:r>
@@ -1554,7 +2082,7 @@
           <w:sz w:val="36"/>
           <w:szCs w:val="36"/>
         </w:rPr>
-        <w:t>mergé</w:t>
+        <w:t>dev</w:t>
       </w:r>
       <w:proofErr w:type="spellEnd"/>
       <w:r>
@@ -1562,42 +2090,17 @@
           <w:sz w:val="36"/>
           <w:szCs w:val="36"/>
         </w:rPr>
-        <w:t xml:space="preserve"> dans </w:t>
-      </w:r>
-      <w:proofErr w:type="spellStart"/>
-      <w:r>
-        <w:rPr>
-          <w:sz w:val="36"/>
-          <w:szCs w:val="36"/>
-        </w:rPr>
-        <w:t>dans</w:t>
-      </w:r>
-      <w:proofErr w:type="spellEnd"/>
-      <w:r>
-        <w:rPr>
-          <w:sz w:val="36"/>
-          <w:szCs w:val="36"/>
-        </w:rPr>
-        <w:t xml:space="preserve"> celui de la branche sans conflit au cas contraire, il est notifié du rejet de sa demande de </w:t>
-      </w:r>
-      <w:proofErr w:type="spellStart"/>
-      <w:r>
-        <w:rPr>
-          <w:sz w:val="36"/>
-          <w:szCs w:val="36"/>
-        </w:rPr>
-        <w:t>merge</w:t>
-      </w:r>
-      <w:proofErr w:type="spellEnd"/>
-      <w:r>
-        <w:rPr>
-          <w:sz w:val="36"/>
-          <w:szCs w:val="36"/>
-        </w:rPr>
-        <w:t xml:space="preserve"> avec des détails pour l’aider à corriger les parties qui ne sont pas alignées avec la politique de qualité.</w:t>
+        <w:t>, testeurs…) du prestataire en charge de développer la solution. Quand cette étape est validée, alors l’application est déployé</w:t>
       </w:r>
       <w:bookmarkStart w:id="0" w:name="_GoBack"/>
       <w:bookmarkEnd w:id="0"/>
+      <w:r>
+        <w:rPr>
+          <w:sz w:val="36"/>
+          <w:szCs w:val="36"/>
+        </w:rPr>
+        <w:t xml:space="preserve"> sur le dernier environnement appelé l’environnement de production.</w:t>
+      </w:r>
     </w:p>
     <w:p>
       <w:pPr>

</xml_diff>